<commit_message>
has finish nn search pic
</commit_message>
<xml_diff>
--- a/new_FIGs/chapter4/initVpTree-code.docx
+++ b/new_FIGs/chapter4/initVpTree-code.docx
@@ -2,6 +2,15 @@
 <file path=word/document.xml><?xml version="1.0" encoding="utf-8"?>
 <w:document xmlns:wpc="http://schemas.microsoft.com/office/word/2010/wordprocessingCanvas" xmlns:mc="http://schemas.openxmlformats.org/markup-compatibility/2006" xmlns:o="urn:schemas-microsoft-com:office:office" xmlns:r="http://schemas.openxmlformats.org/officeDocument/2006/relationships" xmlns:m="http://schemas.openxmlformats.org/officeDocument/2006/math" xmlns:v="urn:schemas-microsoft-com:vml" xmlns:wp14="http://schemas.microsoft.com/office/word/2010/wordprocessingDrawing" xmlns:wp="http://schemas.openxmlformats.org/drawingml/2006/wordprocessingDrawing" xmlns:w10="urn:schemas-microsoft-com:office:word" xmlns:w="http://schemas.openxmlformats.org/wordprocessingml/2006/main" xmlns:w14="http://schemas.microsoft.com/office/word/2010/wordml" xmlns:w15="http://schemas.microsoft.com/office/word/2012/wordml" xmlns:wpg="http://schemas.microsoft.com/office/word/2010/wordprocessingGroup" xmlns:wpi="http://schemas.microsoft.com/office/word/2010/wordprocessingInk" xmlns:wne="http://schemas.microsoft.com/office/word/2006/wordml" xmlns:wps="http://schemas.microsoft.com/office/word/2010/wordprocessingShape" mc:Ignorable="w14 w15 wp14">
   <w:body>
+    <w:p>
+      <w:pPr>
+        <w:widowControl/>
+        <w:jc w:val="left"/>
+        <w:rPr>
+          <w:rFonts w:hint="eastAsia"/>
+        </w:rPr>
+      </w:pPr>
+    </w:p>
     <w:p>
       <w:pPr>
         <w:widowControl/>
@@ -81,19 +90,7 @@
                                 <w:sz w:val="21"/>
                                 <w:szCs w:val="21"/>
                               </w:rPr>
-                              <w:t>p</w:t>
-                            </w:r>
-                            <w:bookmarkStart w:id="0" w:name="_GoBack"/>
-                            <w:r>
-                              <w:rPr>
-                                <w:rFonts w:ascii="DejaVu Sans Mono" w:hAnsi="DejaVu Sans Mono" w:cs="DejaVu Sans Mono"/>
-                                <w:b/>
-                                <w:bCs/>
-                                <w:color w:val="000080"/>
-                                <w:sz w:val="21"/>
-                                <w:szCs w:val="21"/>
-                              </w:rPr>
-                              <w:t xml:space="preserve">rivate void </w:t>
+                              <w:t xml:space="preserve">private void </w:t>
                             </w:r>
                             <w:r>
                               <w:rPr>
@@ -1225,7 +1222,16 @@
                                 <w:szCs w:val="21"/>
                               </w:rPr>
                               <w:br/>
-                              <w:t xml:space="preserve">                    currentNode.childrenBounds.add(distanceBuffer[end]);</w:t>
+                              <w:t xml:space="preserve">                    currentNod</w:t>
+                            </w:r>
+                            <w:bookmarkStart w:id="0" w:name="_GoBack"/>
+                            <w:r>
+                              <w:rPr>
+                                <w:rFonts w:ascii="DejaVu Sans Mono" w:hAnsi="DejaVu Sans Mono" w:cs="DejaVu Sans Mono"/>
+                                <w:color w:val="000000"/>
+                                <w:szCs w:val="21"/>
+                              </w:rPr>
+                              <w:t>e.childrenBounds.add(distanceBuffer[end]);</w:t>
                             </w:r>
                           </w:p>
                           <w:p>
@@ -1409,6 +1415,14 @@
                                 <w:szCs w:val="21"/>
                               </w:rPr>
                               <w:br/>
+                            </w:r>
+                            <w:bookmarkEnd w:id="0"/>
+                            <w:r>
+                              <w:rPr>
+                                <w:rFonts w:ascii="DejaVu Sans Mono" w:hAnsi="DejaVu Sans Mono" w:cs="DejaVu Sans Mono"/>
+                                <w:color w:val="000000"/>
+                                <w:szCs w:val="21"/>
+                              </w:rPr>
                               <w:t xml:space="preserve">                    start = end + </w:t>
                             </w:r>
                             <w:r>
@@ -1717,7 +1731,6 @@
                               <w:br/>
                               <w:t>}</w:t>
                             </w:r>
-                            <w:bookmarkEnd w:id="0"/>
                           </w:p>
                         </w:txbxContent>
                       </wps:txbx>
@@ -1766,19 +1779,7 @@
                           <w:sz w:val="21"/>
                           <w:szCs w:val="21"/>
                         </w:rPr>
-                        <w:t>p</w:t>
-                      </w:r>
-                      <w:bookmarkStart w:id="1" w:name="_GoBack"/>
-                      <w:r>
-                        <w:rPr>
-                          <w:rFonts w:ascii="DejaVu Sans Mono" w:hAnsi="DejaVu Sans Mono" w:cs="DejaVu Sans Mono"/>
-                          <w:b/>
-                          <w:bCs/>
-                          <w:color w:val="000080"/>
-                          <w:sz w:val="21"/>
-                          <w:szCs w:val="21"/>
-                        </w:rPr>
-                        <w:t xml:space="preserve">rivate void </w:t>
+                        <w:t xml:space="preserve">private void </w:t>
                       </w:r>
                       <w:r>
                         <w:rPr>
@@ -2910,7 +2911,16 @@
                           <w:szCs w:val="21"/>
                         </w:rPr>
                         <w:br/>
-                        <w:t xml:space="preserve">                    currentNode.childrenBounds.add(distanceBuffer[end]);</w:t>
+                        <w:t xml:space="preserve">                    currentNod</w:t>
+                      </w:r>
+                      <w:bookmarkStart w:id="1" w:name="_GoBack"/>
+                      <w:r>
+                        <w:rPr>
+                          <w:rFonts w:ascii="DejaVu Sans Mono" w:hAnsi="DejaVu Sans Mono" w:cs="DejaVu Sans Mono"/>
+                          <w:color w:val="000000"/>
+                          <w:szCs w:val="21"/>
+                        </w:rPr>
+                        <w:t>e.childrenBounds.add(distanceBuffer[end]);</w:t>
                       </w:r>
                     </w:p>
                     <w:p>
@@ -3094,6 +3104,14 @@
                           <w:szCs w:val="21"/>
                         </w:rPr>
                         <w:br/>
+                      </w:r>
+                      <w:bookmarkEnd w:id="1"/>
+                      <w:r>
+                        <w:rPr>
+                          <w:rFonts w:ascii="DejaVu Sans Mono" w:hAnsi="DejaVu Sans Mono" w:cs="DejaVu Sans Mono"/>
+                          <w:color w:val="000000"/>
+                          <w:szCs w:val="21"/>
+                        </w:rPr>
                         <w:t xml:space="preserve">                    start = end + </w:t>
                       </w:r>
                       <w:r>
@@ -3402,7 +3420,6 @@
                         <w:br/>
                         <w:t>}</w:t>
                       </w:r>
-                      <w:bookmarkEnd w:id="1"/>
                     </w:p>
                   </w:txbxContent>
                 </v:textbox>

</xml_diff>